<commit_message>
Adding Data Types 2 final exercises
</commit_message>
<xml_diff>
--- a/03. Data Types and Variables - Exercises/JS-Fundamentals-Data-Types-and-Variables-Exercise.docx
+++ b/03. Data Types and Variables - Exercises/JS-Fundamentals-Data-Types-and-Variables-Exercise.docx
@@ -1,6 +1,6 @@
 
 <file path=word/document.xml><?xml version="1.0" encoding="utf-8"?>
-<w:document xmlns:wpc="http://schemas.microsoft.com/office/word/2010/wordprocessingCanvas" xmlns:cx="http://schemas.microsoft.com/office/drawing/2014/chartex" xmlns:cx1="http://schemas.microsoft.com/office/drawing/2015/9/8/chartex" xmlns:cx2="http://schemas.microsoft.com/office/drawing/2015/10/21/chartex" xmlns:cx3="http://schemas.microsoft.com/office/drawing/2016/5/9/chartex" xmlns:cx4="http://schemas.microsoft.com/office/drawing/2016/5/10/chartex" xmlns:cx5="http://schemas.microsoft.com/office/drawing/2016/5/11/chartex" xmlns:cx6="http://schemas.microsoft.com/office/drawing/2016/5/12/chartex" xmlns:cx7="http://schemas.microsoft.com/office/drawing/2016/5/13/chartex" xmlns:cx8="http://schemas.microsoft.com/office/drawing/2016/5/14/chartex" xmlns:mc="http://schemas.openxmlformats.org/markup-compatibility/2006" xmlns:aink="http://schemas.microsoft.com/office/drawing/2016/ink" xmlns:am3d="http://schemas.microsoft.com/office/drawing/2017/model3d" xmlns:o="urn:schemas-microsoft-com:office:office" xmlns:r="http://schemas.openxmlformats.org/officeDocument/2006/relationships" xmlns:m="http://schemas.openxmlformats.org/officeDocument/2006/math" xmlns:v="urn:schemas-microsoft-com:vml" xmlns:wp14="http://schemas.microsoft.com/office/word/2010/wordprocessingDrawing" xmlns:wp="http://schemas.openxmlformats.org/drawingml/2006/wordprocessingDrawing" xmlns:w10="urn:schemas-microsoft-com:office:word" xmlns:w="http://schemas.openxmlformats.org/wordprocessingml/2006/main" xmlns:w14="http://schemas.microsoft.com/office/word/2010/wordml" xmlns:w15="http://schemas.microsoft.com/office/word/2012/wordml" xmlns:w16cex="http://schemas.microsoft.com/office/word/2018/wordml/cex" xmlns:w16cid="http://schemas.microsoft.com/office/word/2016/wordml/cid" xmlns:w16="http://schemas.microsoft.com/office/word/2018/wordml" xmlns:w16sdtdh="http://schemas.microsoft.com/office/word/2020/wordml/sdtdatahash" xmlns:w16se="http://schemas.microsoft.com/office/word/2015/wordml/symex" xmlns:wpg="http://schemas.microsoft.com/office/word/2010/wordprocessingGroup" xmlns:wpi="http://schemas.microsoft.com/office/word/2010/wordprocessingInk" xmlns:wne="http://schemas.microsoft.com/office/word/2006/wordml" xmlns:wps="http://schemas.microsoft.com/office/word/2010/wordprocessingShape" mc:Ignorable="w14 w15 w16se w16cid w16 w16cex w16sdtdh wp14">
+<w:document xmlns:wpc="http://schemas.microsoft.com/office/word/2010/wordprocessingCanvas" xmlns:cx="http://schemas.microsoft.com/office/drawing/2014/chartex" xmlns:cx1="http://schemas.microsoft.com/office/drawing/2015/9/8/chartex" xmlns:cx2="http://schemas.microsoft.com/office/drawing/2015/10/21/chartex" xmlns:cx3="http://schemas.microsoft.com/office/drawing/2016/5/9/chartex" xmlns:cx4="http://schemas.microsoft.com/office/drawing/2016/5/10/chartex" xmlns:cx5="http://schemas.microsoft.com/office/drawing/2016/5/11/chartex" xmlns:cx6="http://schemas.microsoft.com/office/drawing/2016/5/12/chartex" xmlns:cx7="http://schemas.microsoft.com/office/drawing/2016/5/13/chartex" xmlns:cx8="http://schemas.microsoft.com/office/drawing/2016/5/14/chartex" xmlns:mc="http://schemas.openxmlformats.org/markup-compatibility/2006" xmlns:aink="http://schemas.microsoft.com/office/drawing/2016/ink" xmlns:am3d="http://schemas.microsoft.com/office/drawing/2017/model3d" xmlns:o="urn:schemas-microsoft-com:office:office" xmlns:oel="http://schemas.microsoft.com/office/2019/extlst" xmlns:r="http://schemas.openxmlformats.org/officeDocument/2006/relationships" xmlns:m="http://schemas.openxmlformats.org/officeDocument/2006/math" xmlns:v="urn:schemas-microsoft-com:vml" xmlns:wp14="http://schemas.microsoft.com/office/word/2010/wordprocessingDrawing" xmlns:wp="http://schemas.openxmlformats.org/drawingml/2006/wordprocessingDrawing" xmlns:w10="urn:schemas-microsoft-com:office:word" xmlns:w="http://schemas.openxmlformats.org/wordprocessingml/2006/main" xmlns:w14="http://schemas.microsoft.com/office/word/2010/wordml" xmlns:w15="http://schemas.microsoft.com/office/word/2012/wordml" xmlns:w16cex="http://schemas.microsoft.com/office/word/2018/wordml/cex" xmlns:w16cid="http://schemas.microsoft.com/office/word/2016/wordml/cid" xmlns:w16="http://schemas.microsoft.com/office/word/2018/wordml" xmlns:w16du="http://schemas.microsoft.com/office/word/2023/wordml/word16du" xmlns:w16sdtdh="http://schemas.microsoft.com/office/word/2020/wordml/sdtdatahash" xmlns:w16se="http://schemas.microsoft.com/office/word/2015/wordml/symex" xmlns:wpg="http://schemas.microsoft.com/office/word/2010/wordprocessingGroup" xmlns:wpi="http://schemas.microsoft.com/office/word/2010/wordprocessingInk" xmlns:wne="http://schemas.microsoft.com/office/word/2006/wordml" xmlns:wps="http://schemas.microsoft.com/office/word/2010/wordprocessingShape" mc:Ignorable="w14 w15 w16se w16cid w16 w16cex w16sdtdh w16du wp14">
   <w:body>
     <w:p>
       <w:pPr>
@@ -1190,7 +1190,6 @@
           <w:b/>
           <w:bCs/>
         </w:rPr>
-        <w:lastRenderedPageBreak/>
         <w:t>"{Population/Area} must be a positive number!"</w:t>
       </w:r>
     </w:p>
@@ -2611,7 +2610,6 @@
         </w:rPr>
       </w:pPr>
       <w:r>
-        <w:lastRenderedPageBreak/>
         <w:t xml:space="preserve">Reversed </w:t>
       </w:r>
       <w:r>
@@ -2772,12 +2770,14 @@
                 <w:rFonts w:ascii="Consolas" w:hAnsi="Consolas"/>
               </w:rPr>
             </w:pPr>
+            <w:proofErr w:type="spellStart"/>
             <w:r>
               <w:rPr>
                 <w:rFonts w:ascii="Consolas" w:hAnsi="Consolas"/>
               </w:rPr>
               <w:t>noitamrofnI</w:t>
             </w:r>
+            <w:proofErr w:type="spellEnd"/>
           </w:p>
         </w:tc>
       </w:tr>
@@ -3604,7 +3604,15 @@
         </w:rPr>
       </w:pPr>
       <w:r>
-        <w:t xml:space="preserve">As a gladiator, Peter has to repair his broken equipment when he loses a fight. His equipment consists of </w:t>
+        <w:t xml:space="preserve">As a gladiator, Peter </w:t>
+      </w:r>
+      <w:proofErr w:type="gramStart"/>
+      <w:r>
+        <w:t>has to</w:t>
+      </w:r>
+      <w:proofErr w:type="gramEnd"/>
+      <w:r>
+        <w:t xml:space="preserve"> repair his broken equipment when he loses a fight. His equipment consists of </w:t>
       </w:r>
       <w:r>
         <w:t xml:space="preserve">a </w:t>
@@ -3773,7 +3781,6 @@
         </w:rPr>
       </w:pPr>
       <w:r>
-        <w:lastRenderedPageBreak/>
         <w:t xml:space="preserve">You will receive the price of each item in his equipment. Calculate his expenses for the year for renewing his equipment. </w:t>
       </w:r>
     </w:p>
@@ -4829,7 +4836,21 @@
         <w:rPr>
           <w:i/>
         </w:rPr>
-        <w:t>constant threat of giant sandworms. To make the work as efficient as possible, the Duke has tasked you with the creation of management software.</w:t>
+        <w:t xml:space="preserve">constant threat of giant sandworms. To make the work as efficient as possible, the </w:t>
+      </w:r>
+      <w:proofErr w:type="gramStart"/>
+      <w:r>
+        <w:rPr>
+          <w:i/>
+        </w:rPr>
+        <w:t>Duke</w:t>
+      </w:r>
+      <w:proofErr w:type="gramEnd"/>
+      <w:r>
+        <w:rPr>
+          <w:i/>
+        </w:rPr>
+        <w:t xml:space="preserve"> has tasked you with the creation of management software.</w:t>
       </w:r>
       <w:r>
         <w:t xml:space="preserve"> </w:t>
@@ -4970,7 +4991,6 @@
         </w:rPr>
       </w:pPr>
       <w:r>
-        <w:lastRenderedPageBreak/>
         <w:t xml:space="preserve">When the operation is complete, print on the console on two separate lines how many </w:t>
       </w:r>
       <w:r>
@@ -4980,7 +5000,15 @@
         <w:t>days</w:t>
       </w:r>
       <w:r>
-        <w:t xml:space="preserve"> the mine has operated and the </w:t>
+        <w:t xml:space="preserve"> the mine has </w:t>
+      </w:r>
+      <w:proofErr w:type="gramStart"/>
+      <w:r>
+        <w:t>operated</w:t>
+      </w:r>
+      <w:proofErr w:type="gramEnd"/>
+      <w:r>
+        <w:t xml:space="preserve"> and the </w:t>
       </w:r>
       <w:r>
         <w:rPr>
@@ -5036,6 +5064,7 @@
         </w:rPr>
       </w:pPr>
       <w:r>
+        <w:lastRenderedPageBreak/>
         <w:t xml:space="preserve">Output </w:t>
       </w:r>
     </w:p>
@@ -5055,7 +5084,15 @@
         <w:t>days</w:t>
       </w:r>
       <w:r>
-        <w:t xml:space="preserve"> the mine has operated and the </w:t>
+        <w:t xml:space="preserve"> the mine has </w:t>
+      </w:r>
+      <w:proofErr w:type="gramStart"/>
+      <w:r>
+        <w:t>operated</w:t>
+      </w:r>
+      <w:proofErr w:type="gramEnd"/>
+      <w:r>
+        <w:t xml:space="preserve"> and the </w:t>
       </w:r>
       <w:r>
         <w:rPr>
@@ -5468,7 +5505,7 @@
 </file>
 
 <file path=word/endnotes.xml><?xml version="1.0" encoding="utf-8"?>
-<w:endnotes xmlns:wpc="http://schemas.microsoft.com/office/word/2010/wordprocessingCanvas" xmlns:cx="http://schemas.microsoft.com/office/drawing/2014/chartex" xmlns:cx1="http://schemas.microsoft.com/office/drawing/2015/9/8/chartex" xmlns:cx2="http://schemas.microsoft.com/office/drawing/2015/10/21/chartex" xmlns:cx3="http://schemas.microsoft.com/office/drawing/2016/5/9/chartex" xmlns:cx4="http://schemas.microsoft.com/office/drawing/2016/5/10/chartex" xmlns:cx5="http://schemas.microsoft.com/office/drawing/2016/5/11/chartex" xmlns:cx6="http://schemas.microsoft.com/office/drawing/2016/5/12/chartex" xmlns:cx7="http://schemas.microsoft.com/office/drawing/2016/5/13/chartex" xmlns:cx8="http://schemas.microsoft.com/office/drawing/2016/5/14/chartex" xmlns:mc="http://schemas.openxmlformats.org/markup-compatibility/2006" xmlns:aink="http://schemas.microsoft.com/office/drawing/2016/ink" xmlns:am3d="http://schemas.microsoft.com/office/drawing/2017/model3d" xmlns:o="urn:schemas-microsoft-com:office:office" xmlns:r="http://schemas.openxmlformats.org/officeDocument/2006/relationships" xmlns:m="http://schemas.openxmlformats.org/officeDocument/2006/math" xmlns:v="urn:schemas-microsoft-com:vml" xmlns:wp14="http://schemas.microsoft.com/office/word/2010/wordprocessingDrawing" xmlns:wp="http://schemas.openxmlformats.org/drawingml/2006/wordprocessingDrawing" xmlns:w10="urn:schemas-microsoft-com:office:word" xmlns:w="http://schemas.openxmlformats.org/wordprocessingml/2006/main" xmlns:w14="http://schemas.microsoft.com/office/word/2010/wordml" xmlns:w15="http://schemas.microsoft.com/office/word/2012/wordml" xmlns:w16cex="http://schemas.microsoft.com/office/word/2018/wordml/cex" xmlns:w16cid="http://schemas.microsoft.com/office/word/2016/wordml/cid" xmlns:w16="http://schemas.microsoft.com/office/word/2018/wordml" xmlns:w16sdtdh="http://schemas.microsoft.com/office/word/2020/wordml/sdtdatahash" xmlns:w16se="http://schemas.microsoft.com/office/word/2015/wordml/symex" xmlns:wpg="http://schemas.microsoft.com/office/word/2010/wordprocessingGroup" xmlns:wpi="http://schemas.microsoft.com/office/word/2010/wordprocessingInk" xmlns:wne="http://schemas.microsoft.com/office/word/2006/wordml" xmlns:wps="http://schemas.microsoft.com/office/word/2010/wordprocessingShape" mc:Ignorable="w14 w15 w16se w16cid w16 w16cex w16sdtdh wp14">
+<w:endnotes xmlns:wpc="http://schemas.microsoft.com/office/word/2010/wordprocessingCanvas" xmlns:cx="http://schemas.microsoft.com/office/drawing/2014/chartex" xmlns:cx1="http://schemas.microsoft.com/office/drawing/2015/9/8/chartex" xmlns:cx2="http://schemas.microsoft.com/office/drawing/2015/10/21/chartex" xmlns:cx3="http://schemas.microsoft.com/office/drawing/2016/5/9/chartex" xmlns:cx4="http://schemas.microsoft.com/office/drawing/2016/5/10/chartex" xmlns:cx5="http://schemas.microsoft.com/office/drawing/2016/5/11/chartex" xmlns:cx6="http://schemas.microsoft.com/office/drawing/2016/5/12/chartex" xmlns:cx7="http://schemas.microsoft.com/office/drawing/2016/5/13/chartex" xmlns:cx8="http://schemas.microsoft.com/office/drawing/2016/5/14/chartex" xmlns:mc="http://schemas.openxmlformats.org/markup-compatibility/2006" xmlns:aink="http://schemas.microsoft.com/office/drawing/2016/ink" xmlns:am3d="http://schemas.microsoft.com/office/drawing/2017/model3d" xmlns:o="urn:schemas-microsoft-com:office:office" xmlns:oel="http://schemas.microsoft.com/office/2019/extlst" xmlns:r="http://schemas.openxmlformats.org/officeDocument/2006/relationships" xmlns:m="http://schemas.openxmlformats.org/officeDocument/2006/math" xmlns:v="urn:schemas-microsoft-com:vml" xmlns:wp14="http://schemas.microsoft.com/office/word/2010/wordprocessingDrawing" xmlns:wp="http://schemas.openxmlformats.org/drawingml/2006/wordprocessingDrawing" xmlns:w10="urn:schemas-microsoft-com:office:word" xmlns:w="http://schemas.openxmlformats.org/wordprocessingml/2006/main" xmlns:w14="http://schemas.microsoft.com/office/word/2010/wordml" xmlns:w15="http://schemas.microsoft.com/office/word/2012/wordml" xmlns:w16cex="http://schemas.microsoft.com/office/word/2018/wordml/cex" xmlns:w16cid="http://schemas.microsoft.com/office/word/2016/wordml/cid" xmlns:w16="http://schemas.microsoft.com/office/word/2018/wordml" xmlns:w16du="http://schemas.microsoft.com/office/word/2023/wordml/word16du" xmlns:w16sdtdh="http://schemas.microsoft.com/office/word/2020/wordml/sdtdatahash" xmlns:w16se="http://schemas.microsoft.com/office/word/2015/wordml/symex" xmlns:wpg="http://schemas.microsoft.com/office/word/2010/wordprocessingGroup" xmlns:wpi="http://schemas.microsoft.com/office/word/2010/wordprocessingInk" xmlns:wne="http://schemas.microsoft.com/office/word/2006/wordml" xmlns:wps="http://schemas.microsoft.com/office/word/2010/wordprocessingShape" mc:Ignorable="w14 w15 w16se w16cid w16 w16cex w16sdtdh w16du wp14">
   <w:endnote w:type="separator" w:id="-1">
     <w:p>
       <w:pPr>
@@ -5493,7 +5530,7 @@
 </file>
 
 <file path=word/footer1.xml><?xml version="1.0" encoding="utf-8"?>
-<w:ftr xmlns:wpc="http://schemas.microsoft.com/office/word/2010/wordprocessingCanvas" xmlns:cx="http://schemas.microsoft.com/office/drawing/2014/chartex" xmlns:cx1="http://schemas.microsoft.com/office/drawing/2015/9/8/chartex" xmlns:cx2="http://schemas.microsoft.com/office/drawing/2015/10/21/chartex" xmlns:cx3="http://schemas.microsoft.com/office/drawing/2016/5/9/chartex" xmlns:cx4="http://schemas.microsoft.com/office/drawing/2016/5/10/chartex" xmlns:cx5="http://schemas.microsoft.com/office/drawing/2016/5/11/chartex" xmlns:cx6="http://schemas.microsoft.com/office/drawing/2016/5/12/chartex" xmlns:cx7="http://schemas.microsoft.com/office/drawing/2016/5/13/chartex" xmlns:cx8="http://schemas.microsoft.com/office/drawing/2016/5/14/chartex" xmlns:mc="http://schemas.openxmlformats.org/markup-compatibility/2006" xmlns:aink="http://schemas.microsoft.com/office/drawing/2016/ink" xmlns:am3d="http://schemas.microsoft.com/office/drawing/2017/model3d" xmlns:o="urn:schemas-microsoft-com:office:office" xmlns:r="http://schemas.openxmlformats.org/officeDocument/2006/relationships" xmlns:m="http://schemas.openxmlformats.org/officeDocument/2006/math" xmlns:v="urn:schemas-microsoft-com:vml" xmlns:wp14="http://schemas.microsoft.com/office/word/2010/wordprocessingDrawing" xmlns:wp="http://schemas.openxmlformats.org/drawingml/2006/wordprocessingDrawing" xmlns:w10="urn:schemas-microsoft-com:office:word" xmlns:w="http://schemas.openxmlformats.org/wordprocessingml/2006/main" xmlns:w14="http://schemas.microsoft.com/office/word/2010/wordml" xmlns:w15="http://schemas.microsoft.com/office/word/2012/wordml" xmlns:w16cex="http://schemas.microsoft.com/office/word/2018/wordml/cex" xmlns:w16cid="http://schemas.microsoft.com/office/word/2016/wordml/cid" xmlns:w16="http://schemas.microsoft.com/office/word/2018/wordml" xmlns:w16sdtdh="http://schemas.microsoft.com/office/word/2020/wordml/sdtdatahash" xmlns:w16se="http://schemas.microsoft.com/office/word/2015/wordml/symex" xmlns:wpg="http://schemas.microsoft.com/office/word/2010/wordprocessingGroup" xmlns:wpi="http://schemas.microsoft.com/office/word/2010/wordprocessingInk" xmlns:wne="http://schemas.microsoft.com/office/word/2006/wordml" xmlns:wps="http://schemas.microsoft.com/office/word/2010/wordprocessingShape" mc:Ignorable="w14 w15 w16se w16cid w16 w16cex w16sdtdh wp14">
+<w:ftr xmlns:wpc="http://schemas.microsoft.com/office/word/2010/wordprocessingCanvas" xmlns:cx="http://schemas.microsoft.com/office/drawing/2014/chartex" xmlns:cx1="http://schemas.microsoft.com/office/drawing/2015/9/8/chartex" xmlns:cx2="http://schemas.microsoft.com/office/drawing/2015/10/21/chartex" xmlns:cx3="http://schemas.microsoft.com/office/drawing/2016/5/9/chartex" xmlns:cx4="http://schemas.microsoft.com/office/drawing/2016/5/10/chartex" xmlns:cx5="http://schemas.microsoft.com/office/drawing/2016/5/11/chartex" xmlns:cx6="http://schemas.microsoft.com/office/drawing/2016/5/12/chartex" xmlns:cx7="http://schemas.microsoft.com/office/drawing/2016/5/13/chartex" xmlns:cx8="http://schemas.microsoft.com/office/drawing/2016/5/14/chartex" xmlns:mc="http://schemas.openxmlformats.org/markup-compatibility/2006" xmlns:aink="http://schemas.microsoft.com/office/drawing/2016/ink" xmlns:am3d="http://schemas.microsoft.com/office/drawing/2017/model3d" xmlns:o="urn:schemas-microsoft-com:office:office" xmlns:oel="http://schemas.microsoft.com/office/2019/extlst" xmlns:r="http://schemas.openxmlformats.org/officeDocument/2006/relationships" xmlns:m="http://schemas.openxmlformats.org/officeDocument/2006/math" xmlns:v="urn:schemas-microsoft-com:vml" xmlns:wp14="http://schemas.microsoft.com/office/word/2010/wordprocessingDrawing" xmlns:wp="http://schemas.openxmlformats.org/drawingml/2006/wordprocessingDrawing" xmlns:w10="urn:schemas-microsoft-com:office:word" xmlns:w="http://schemas.openxmlformats.org/wordprocessingml/2006/main" xmlns:w14="http://schemas.microsoft.com/office/word/2010/wordml" xmlns:w15="http://schemas.microsoft.com/office/word/2012/wordml" xmlns:w16cex="http://schemas.microsoft.com/office/word/2018/wordml/cex" xmlns:w16cid="http://schemas.microsoft.com/office/word/2016/wordml/cid" xmlns:w16="http://schemas.microsoft.com/office/word/2018/wordml" xmlns:w16du="http://schemas.microsoft.com/office/word/2023/wordml/word16du" xmlns:w16sdtdh="http://schemas.microsoft.com/office/word/2020/wordml/sdtdatahash" xmlns:w16se="http://schemas.microsoft.com/office/word/2015/wordml/symex" xmlns:wpg="http://schemas.microsoft.com/office/word/2010/wordprocessingGroup" xmlns:wpi="http://schemas.microsoft.com/office/word/2010/wordprocessingInk" xmlns:wne="http://schemas.microsoft.com/office/word/2006/wordml" xmlns:wps="http://schemas.microsoft.com/office/word/2010/wordprocessingShape" mc:Ignorable="w14 w15 w16se w16cid w16 w16cex w16sdtdh w16du wp14">
   <w:p>
     <w:pPr>
       <w:pStyle w:val="Footer"/>
@@ -5595,7 +5632,7 @@
               <v:stroke joinstyle="miter"/>
               <v:path gradientshapeok="t" o:connecttype="rect"/>
             </v:shapetype>
-            <v:shape id="Text Box 6" o:spid="_x0000_s1026" type="#_x0000_t202" style="position:absolute;margin-left:109.85pt;margin-top:28.05pt;width:40.15pt;height:13pt;z-index:251660288;visibility:visible;mso-wrap-style:square;mso-width-percent:0;mso-height-percent:0;mso-wrap-distance-left:9pt;mso-wrap-distance-top:0;mso-wrap-distance-right:9pt;mso-wrap-distance-bottom:0;mso-position-horizontal:absolute;mso-position-horizontal-relative:text;mso-position-vertical:absolute;mso-position-vertical-relative:text;mso-width-percent:0;mso-height-percent:0;mso-width-relative:page;mso-height-relative:page;v-text-anchor:middle" o:gfxdata="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" filled="f" stroked="f" strokeweight=".5pt">
+            <v:shape id="Text Box 6" o:spid="_x0000_s1026" type="#_x0000_t202" style="position:absolute;margin-left:109.85pt;margin-top:28.05pt;width:40.15pt;height:13pt;z-index:251660288;visibility:visible;mso-wrap-style:square;mso-width-percent:0;mso-height-percent:0;mso-wrap-distance-left:9pt;mso-wrap-distance-top:0;mso-wrap-distance-right:9pt;mso-wrap-distance-bottom:0;mso-position-horizontal:absolute;mso-position-horizontal-relative:text;mso-position-vertical:absolute;mso-position-vertical-relative:text;mso-width-percent:0;mso-height-percent:0;mso-width-relative:page;mso-height-relative:page;v-text-anchor:middle" o:gfxdata="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" filled="f" stroked="f" strokeweight=".5pt">
               <v:textbox inset=".5mm,0,0,0">
                 <w:txbxContent>
                   <w:p>
@@ -5684,12 +5721,21 @@
                             </w:rPr>
                             <w:t xml:space="preserve">© </w:t>
                           </w:r>
+                          <w:proofErr w:type="spellStart"/>
                           <w:r>
                             <w:rPr>
                               <w:sz w:val="17"/>
                               <w:szCs w:val="17"/>
                             </w:rPr>
-                            <w:t xml:space="preserve">SoftUni – </w:t>
+                            <w:t>SoftUni</w:t>
+                          </w:r>
+                          <w:proofErr w:type="spellEnd"/>
+                          <w:r>
+                            <w:rPr>
+                              <w:sz w:val="17"/>
+                              <w:szCs w:val="17"/>
+                            </w:rPr>
+                            <w:t xml:space="preserve"> – </w:t>
                           </w:r>
                           <w:hyperlink r:id="rId1" w:history="1">
                             <w:r>
@@ -6374,7 +6420,7 @@
         </mc:Choice>
         <mc:Fallback>
           <w:pict>
-            <v:shape w14:anchorId="2074F399" id="Text Box 16" o:spid="_x0000_s1027" type="#_x0000_t202" style="position:absolute;margin-left:109pt;margin-top:7pt;width:411.4pt;height:40.45pt;z-index:251657216;visibility:visible;mso-wrap-style:square;mso-width-percent:0;mso-height-percent:0;mso-wrap-distance-left:9pt;mso-wrap-distance-top:0;mso-wrap-distance-right:9pt;mso-wrap-distance-bottom:0;mso-position-horizontal:absolute;mso-position-horizontal-relative:text;mso-position-vertical:absolute;mso-position-vertical-relative:text;mso-width-percent:0;mso-height-percent:0;mso-width-relative:page;mso-height-relative:page;v-text-anchor:top" o:gfxdata="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" filled="f" stroked="f">
+            <v:shape w14:anchorId="2074F399" id="Text Box 16" o:spid="_x0000_s1027" type="#_x0000_t202" style="position:absolute;margin-left:109pt;margin-top:7pt;width:411.4pt;height:40.45pt;z-index:251657216;visibility:visible;mso-wrap-style:square;mso-width-percent:0;mso-height-percent:0;mso-wrap-distance-left:9pt;mso-wrap-distance-top:0;mso-wrap-distance-right:9pt;mso-wrap-distance-bottom:0;mso-position-horizontal:absolute;mso-position-horizontal-relative:text;mso-position-vertical:absolute;mso-position-vertical-relative:text;mso-width-percent:0;mso-height-percent:0;mso-width-relative:page;mso-height-relative:page;v-text-anchor:top" o:gfxdata="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" filled="f" stroked="f">
               <v:textbox inset=".5mm,1.2mm,.5mm,.5mm">
                 <w:txbxContent>
                   <w:p>
@@ -6393,12 +6439,21 @@
                       </w:rPr>
                       <w:t xml:space="preserve">© </w:t>
                     </w:r>
+                    <w:proofErr w:type="spellStart"/>
                     <w:r>
                       <w:rPr>
                         <w:sz w:val="17"/>
                         <w:szCs w:val="17"/>
                       </w:rPr>
-                      <w:t xml:space="preserve">SoftUni – </w:t>
+                      <w:t>SoftUni</w:t>
+                    </w:r>
+                    <w:proofErr w:type="spellEnd"/>
+                    <w:r>
+                      <w:rPr>
+                        <w:sz w:val="17"/>
+                        <w:szCs w:val="17"/>
+                      </w:rPr>
+                      <w:t xml:space="preserve"> – </w:t>
                     </w:r>
                     <w:hyperlink r:id="rId20" w:history="1">
                       <w:r>
@@ -7211,7 +7266,7 @@
             </wp:anchor>
           </w:drawing>
         </mc:Choice>
-        <mc:Fallback xmlns:oel="http://schemas.microsoft.com/office/2019/extlst" xmlns:w16du="http://schemas.microsoft.com/office/word/2023/wordml/word16du">
+        <mc:Fallback>
           <w:pict>
             <v:line w14:anchorId="60BE7D18" id="Straight Connector 19" o:spid="_x0000_s1026" style="position:absolute;flip:y;z-index:251622400;visibility:visible;mso-wrap-style:square;mso-width-percent:0;mso-height-percent:0;mso-wrap-distance-left:9pt;mso-wrap-distance-top:0;mso-wrap-distance-right:9pt;mso-wrap-distance-bottom:0;mso-position-horizontal:absolute;mso-position-horizontal-relative:text;mso-position-vertical:absolute;mso-position-vertical-relative:text;mso-width-percent:0;mso-height-percent:0;mso-width-relative:page;mso-height-relative:page" from="-.1pt,5.2pt" to="520.7pt,5.2pt" o:gfxdata="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" strokecolor="#974706 [1609]" strokeweight="1pt">
               <v:stroke endcap="round"/>
@@ -7393,7 +7448,7 @@
         </mc:Choice>
         <mc:Fallback>
           <w:pict>
-            <v:shape w14:anchorId="60DB5C39" id="Text Box 4" o:spid="_x0000_s1028" type="#_x0000_t202" style="position:absolute;margin-left:444.65pt;margin-top:26.95pt;width:70.9pt;height:15.9pt;z-index:251663360;visibility:visible;mso-wrap-style:square;mso-width-percent:0;mso-height-percent:0;mso-wrap-distance-left:9pt;mso-wrap-distance-top:0;mso-wrap-distance-right:9pt;mso-wrap-distance-bottom:0;mso-position-horizontal:absolute;mso-position-horizontal-relative:text;mso-position-vertical:absolute;mso-position-vertical-relative:text;mso-width-percent:0;mso-height-percent:0;mso-width-relative:page;mso-height-relative:page;v-text-anchor:middle" o:gfxdata="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" filled="f" stroked="f" strokeweight=".5pt">
+            <v:shape w14:anchorId="60DB5C39" id="Text Box 4" o:spid="_x0000_s1028" type="#_x0000_t202" style="position:absolute;margin-left:444.65pt;margin-top:26.95pt;width:70.9pt;height:15.9pt;z-index:251663360;visibility:visible;mso-wrap-style:square;mso-width-percent:0;mso-height-percent:0;mso-wrap-distance-left:9pt;mso-wrap-distance-top:0;mso-wrap-distance-right:9pt;mso-wrap-distance-bottom:0;mso-position-horizontal:absolute;mso-position-horizontal-relative:text;mso-position-vertical:absolute;mso-position-vertical-relative:text;mso-width-percent:0;mso-height-percent:0;mso-width-relative:page;mso-height-relative:page;v-text-anchor:middle" o:gfxdata="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" filled="f" stroked="f" strokeweight=".5pt">
               <v:textbox inset="0,0,0,0">
                 <w:txbxContent>
                   <w:p>
@@ -7504,7 +7559,7 @@
 </file>
 
 <file path=word/footnotes.xml><?xml version="1.0" encoding="utf-8"?>
-<w:footnotes xmlns:wpc="http://schemas.microsoft.com/office/word/2010/wordprocessingCanvas" xmlns:cx="http://schemas.microsoft.com/office/drawing/2014/chartex" xmlns:cx1="http://schemas.microsoft.com/office/drawing/2015/9/8/chartex" xmlns:cx2="http://schemas.microsoft.com/office/drawing/2015/10/21/chartex" xmlns:cx3="http://schemas.microsoft.com/office/drawing/2016/5/9/chartex" xmlns:cx4="http://schemas.microsoft.com/office/drawing/2016/5/10/chartex" xmlns:cx5="http://schemas.microsoft.com/office/drawing/2016/5/11/chartex" xmlns:cx6="http://schemas.microsoft.com/office/drawing/2016/5/12/chartex" xmlns:cx7="http://schemas.microsoft.com/office/drawing/2016/5/13/chartex" xmlns:cx8="http://schemas.microsoft.com/office/drawing/2016/5/14/chartex" xmlns:mc="http://schemas.openxmlformats.org/markup-compatibility/2006" xmlns:aink="http://schemas.microsoft.com/office/drawing/2016/ink" xmlns:am3d="http://schemas.microsoft.com/office/drawing/2017/model3d" xmlns:o="urn:schemas-microsoft-com:office:office" xmlns:r="http://schemas.openxmlformats.org/officeDocument/2006/relationships" xmlns:m="http://schemas.openxmlformats.org/officeDocument/2006/math" xmlns:v="urn:schemas-microsoft-com:vml" xmlns:wp14="http://schemas.microsoft.com/office/word/2010/wordprocessingDrawing" xmlns:wp="http://schemas.openxmlformats.org/drawingml/2006/wordprocessingDrawing" xmlns:w10="urn:schemas-microsoft-com:office:word" xmlns:w="http://schemas.openxmlformats.org/wordprocessingml/2006/main" xmlns:w14="http://schemas.microsoft.com/office/word/2010/wordml" xmlns:w15="http://schemas.microsoft.com/office/word/2012/wordml" xmlns:w16cex="http://schemas.microsoft.com/office/word/2018/wordml/cex" xmlns:w16cid="http://schemas.microsoft.com/office/word/2016/wordml/cid" xmlns:w16="http://schemas.microsoft.com/office/word/2018/wordml" xmlns:w16sdtdh="http://schemas.microsoft.com/office/word/2020/wordml/sdtdatahash" xmlns:w16se="http://schemas.microsoft.com/office/word/2015/wordml/symex" xmlns:wpg="http://schemas.microsoft.com/office/word/2010/wordprocessingGroup" xmlns:wpi="http://schemas.microsoft.com/office/word/2010/wordprocessingInk" xmlns:wne="http://schemas.microsoft.com/office/word/2006/wordml" xmlns:wps="http://schemas.microsoft.com/office/word/2010/wordprocessingShape" mc:Ignorable="w14 w15 w16se w16cid w16 w16cex w16sdtdh wp14">
+<w:footnotes xmlns:wpc="http://schemas.microsoft.com/office/word/2010/wordprocessingCanvas" xmlns:cx="http://schemas.microsoft.com/office/drawing/2014/chartex" xmlns:cx1="http://schemas.microsoft.com/office/drawing/2015/9/8/chartex" xmlns:cx2="http://schemas.microsoft.com/office/drawing/2015/10/21/chartex" xmlns:cx3="http://schemas.microsoft.com/office/drawing/2016/5/9/chartex" xmlns:cx4="http://schemas.microsoft.com/office/drawing/2016/5/10/chartex" xmlns:cx5="http://schemas.microsoft.com/office/drawing/2016/5/11/chartex" xmlns:cx6="http://schemas.microsoft.com/office/drawing/2016/5/12/chartex" xmlns:cx7="http://schemas.microsoft.com/office/drawing/2016/5/13/chartex" xmlns:cx8="http://schemas.microsoft.com/office/drawing/2016/5/14/chartex" xmlns:mc="http://schemas.openxmlformats.org/markup-compatibility/2006" xmlns:aink="http://schemas.microsoft.com/office/drawing/2016/ink" xmlns:am3d="http://schemas.microsoft.com/office/drawing/2017/model3d" xmlns:o="urn:schemas-microsoft-com:office:office" xmlns:oel="http://schemas.microsoft.com/office/2019/extlst" xmlns:r="http://schemas.openxmlformats.org/officeDocument/2006/relationships" xmlns:m="http://schemas.openxmlformats.org/officeDocument/2006/math" xmlns:v="urn:schemas-microsoft-com:vml" xmlns:wp14="http://schemas.microsoft.com/office/word/2010/wordprocessingDrawing" xmlns:wp="http://schemas.openxmlformats.org/drawingml/2006/wordprocessingDrawing" xmlns:w10="urn:schemas-microsoft-com:office:word" xmlns:w="http://schemas.openxmlformats.org/wordprocessingml/2006/main" xmlns:w14="http://schemas.microsoft.com/office/word/2010/wordml" xmlns:w15="http://schemas.microsoft.com/office/word/2012/wordml" xmlns:w16cex="http://schemas.microsoft.com/office/word/2018/wordml/cex" xmlns:w16cid="http://schemas.microsoft.com/office/word/2016/wordml/cid" xmlns:w16="http://schemas.microsoft.com/office/word/2018/wordml" xmlns:w16du="http://schemas.microsoft.com/office/word/2023/wordml/word16du" xmlns:w16sdtdh="http://schemas.microsoft.com/office/word/2020/wordml/sdtdatahash" xmlns:w16se="http://schemas.microsoft.com/office/word/2015/wordml/symex" xmlns:wpg="http://schemas.microsoft.com/office/word/2010/wordprocessingGroup" xmlns:wpi="http://schemas.microsoft.com/office/word/2010/wordprocessingInk" xmlns:wne="http://schemas.microsoft.com/office/word/2006/wordml" xmlns:wps="http://schemas.microsoft.com/office/word/2010/wordprocessingShape" mc:Ignorable="w14 w15 w16se w16cid w16 w16cex w16sdtdh w16du wp14">
   <w:footnote w:type="separator" w:id="-1">
     <w:p>
       <w:pPr>
@@ -7529,7 +7584,7 @@
 </file>
 
 <file path=word/header1.xml><?xml version="1.0" encoding="utf-8"?>
-<w:hdr xmlns:wpc="http://schemas.microsoft.com/office/word/2010/wordprocessingCanvas" xmlns:cx="http://schemas.microsoft.com/office/drawing/2014/chartex" xmlns:cx1="http://schemas.microsoft.com/office/drawing/2015/9/8/chartex" xmlns:cx2="http://schemas.microsoft.com/office/drawing/2015/10/21/chartex" xmlns:cx3="http://schemas.microsoft.com/office/drawing/2016/5/9/chartex" xmlns:cx4="http://schemas.microsoft.com/office/drawing/2016/5/10/chartex" xmlns:cx5="http://schemas.microsoft.com/office/drawing/2016/5/11/chartex" xmlns:cx6="http://schemas.microsoft.com/office/drawing/2016/5/12/chartex" xmlns:cx7="http://schemas.microsoft.com/office/drawing/2016/5/13/chartex" xmlns:cx8="http://schemas.microsoft.com/office/drawing/2016/5/14/chartex" xmlns:mc="http://schemas.openxmlformats.org/markup-compatibility/2006" xmlns:aink="http://schemas.microsoft.com/office/drawing/2016/ink" xmlns:am3d="http://schemas.microsoft.com/office/drawing/2017/model3d" xmlns:o="urn:schemas-microsoft-com:office:office" xmlns:r="http://schemas.openxmlformats.org/officeDocument/2006/relationships" xmlns:m="http://schemas.openxmlformats.org/officeDocument/2006/math" xmlns:v="urn:schemas-microsoft-com:vml" xmlns:wp14="http://schemas.microsoft.com/office/word/2010/wordprocessingDrawing" xmlns:wp="http://schemas.openxmlformats.org/drawingml/2006/wordprocessingDrawing" xmlns:w10="urn:schemas-microsoft-com:office:word" xmlns:w="http://schemas.openxmlformats.org/wordprocessingml/2006/main" xmlns:w14="http://schemas.microsoft.com/office/word/2010/wordml" xmlns:w15="http://schemas.microsoft.com/office/word/2012/wordml" xmlns:w16cex="http://schemas.microsoft.com/office/word/2018/wordml/cex" xmlns:w16cid="http://schemas.microsoft.com/office/word/2016/wordml/cid" xmlns:w16="http://schemas.microsoft.com/office/word/2018/wordml" xmlns:w16sdtdh="http://schemas.microsoft.com/office/word/2020/wordml/sdtdatahash" xmlns:w16se="http://schemas.microsoft.com/office/word/2015/wordml/symex" xmlns:wpg="http://schemas.microsoft.com/office/word/2010/wordprocessingGroup" xmlns:wpi="http://schemas.microsoft.com/office/word/2010/wordprocessingInk" xmlns:wne="http://schemas.microsoft.com/office/word/2006/wordml" xmlns:wps="http://schemas.microsoft.com/office/word/2010/wordprocessingShape" mc:Ignorable="w14 w15 w16se w16cid w16 w16cex w16sdtdh wp14">
+<w:hdr xmlns:wpc="http://schemas.microsoft.com/office/word/2010/wordprocessingCanvas" xmlns:cx="http://schemas.microsoft.com/office/drawing/2014/chartex" xmlns:cx1="http://schemas.microsoft.com/office/drawing/2015/9/8/chartex" xmlns:cx2="http://schemas.microsoft.com/office/drawing/2015/10/21/chartex" xmlns:cx3="http://schemas.microsoft.com/office/drawing/2016/5/9/chartex" xmlns:cx4="http://schemas.microsoft.com/office/drawing/2016/5/10/chartex" xmlns:cx5="http://schemas.microsoft.com/office/drawing/2016/5/11/chartex" xmlns:cx6="http://schemas.microsoft.com/office/drawing/2016/5/12/chartex" xmlns:cx7="http://schemas.microsoft.com/office/drawing/2016/5/13/chartex" xmlns:cx8="http://schemas.microsoft.com/office/drawing/2016/5/14/chartex" xmlns:mc="http://schemas.openxmlformats.org/markup-compatibility/2006" xmlns:aink="http://schemas.microsoft.com/office/drawing/2016/ink" xmlns:am3d="http://schemas.microsoft.com/office/drawing/2017/model3d" xmlns:o="urn:schemas-microsoft-com:office:office" xmlns:oel="http://schemas.microsoft.com/office/2019/extlst" xmlns:r="http://schemas.openxmlformats.org/officeDocument/2006/relationships" xmlns:m="http://schemas.openxmlformats.org/officeDocument/2006/math" xmlns:v="urn:schemas-microsoft-com:vml" xmlns:wp14="http://schemas.microsoft.com/office/word/2010/wordprocessingDrawing" xmlns:wp="http://schemas.openxmlformats.org/drawingml/2006/wordprocessingDrawing" xmlns:w10="urn:schemas-microsoft-com:office:word" xmlns:w="http://schemas.openxmlformats.org/wordprocessingml/2006/main" xmlns:w14="http://schemas.microsoft.com/office/word/2010/wordml" xmlns:w15="http://schemas.microsoft.com/office/word/2012/wordml" xmlns:w16cex="http://schemas.microsoft.com/office/word/2018/wordml/cex" xmlns:w16cid="http://schemas.microsoft.com/office/word/2016/wordml/cid" xmlns:w16="http://schemas.microsoft.com/office/word/2018/wordml" xmlns:w16du="http://schemas.microsoft.com/office/word/2023/wordml/word16du" xmlns:w16sdtdh="http://schemas.microsoft.com/office/word/2020/wordml/sdtdatahash" xmlns:w16se="http://schemas.microsoft.com/office/word/2015/wordml/symex" xmlns:wpg="http://schemas.microsoft.com/office/word/2010/wordprocessingGroup" xmlns:wpi="http://schemas.microsoft.com/office/word/2010/wordprocessingInk" xmlns:wne="http://schemas.microsoft.com/office/word/2006/wordml" xmlns:wps="http://schemas.microsoft.com/office/word/2010/wordprocessingShape" mc:Ignorable="w14 w15 w16se w16cid w16 w16cex w16sdtdh w16du wp14">
   <w:p>
     <w:pPr>
       <w:pStyle w:val="Header"/>
@@ -7540,7 +7595,7 @@
 </file>
 
 <file path=word/numbering.xml><?xml version="1.0" encoding="utf-8"?>
-<w:numbering xmlns:wpc="http://schemas.microsoft.com/office/word/2010/wordprocessingCanvas" xmlns:cx="http://schemas.microsoft.com/office/drawing/2014/chartex" xmlns:cx1="http://schemas.microsoft.com/office/drawing/2015/9/8/chartex" xmlns:cx2="http://schemas.microsoft.com/office/drawing/2015/10/21/chartex" xmlns:cx3="http://schemas.microsoft.com/office/drawing/2016/5/9/chartex" xmlns:cx4="http://schemas.microsoft.com/office/drawing/2016/5/10/chartex" xmlns:cx5="http://schemas.microsoft.com/office/drawing/2016/5/11/chartex" xmlns:cx6="http://schemas.microsoft.com/office/drawing/2016/5/12/chartex" xmlns:cx7="http://schemas.microsoft.com/office/drawing/2016/5/13/chartex" xmlns:cx8="http://schemas.microsoft.com/office/drawing/2016/5/14/chartex" xmlns:mc="http://schemas.openxmlformats.org/markup-compatibility/2006" xmlns:aink="http://schemas.microsoft.com/office/drawing/2016/ink" xmlns:am3d="http://schemas.microsoft.com/office/drawing/2017/model3d" xmlns:o="urn:schemas-microsoft-com:office:office" xmlns:r="http://schemas.openxmlformats.org/officeDocument/2006/relationships" xmlns:m="http://schemas.openxmlformats.org/officeDocument/2006/math" xmlns:v="urn:schemas-microsoft-com:vml" xmlns:wp14="http://schemas.microsoft.com/office/word/2010/wordprocessingDrawing" xmlns:wp="http://schemas.openxmlformats.org/drawingml/2006/wordprocessingDrawing" xmlns:w10="urn:schemas-microsoft-com:office:word" xmlns:w="http://schemas.openxmlformats.org/wordprocessingml/2006/main" xmlns:w14="http://schemas.microsoft.com/office/word/2010/wordml" xmlns:w15="http://schemas.microsoft.com/office/word/2012/wordml" xmlns:w16cex="http://schemas.microsoft.com/office/word/2018/wordml/cex" xmlns:w16cid="http://schemas.microsoft.com/office/word/2016/wordml/cid" xmlns:w16="http://schemas.microsoft.com/office/word/2018/wordml" xmlns:w16sdtdh="http://schemas.microsoft.com/office/word/2020/wordml/sdtdatahash" xmlns:w16se="http://schemas.microsoft.com/office/word/2015/wordml/symex" xmlns:wpg="http://schemas.microsoft.com/office/word/2010/wordprocessingGroup" xmlns:wpi="http://schemas.microsoft.com/office/word/2010/wordprocessingInk" xmlns:wne="http://schemas.microsoft.com/office/word/2006/wordml" xmlns:wps="http://schemas.microsoft.com/office/word/2010/wordprocessingShape" mc:Ignorable="w14 w15 w16se w16cid w16 w16cex w16sdtdh wp14">
+<w:numbering xmlns:wpc="http://schemas.microsoft.com/office/word/2010/wordprocessingCanvas" xmlns:cx="http://schemas.microsoft.com/office/drawing/2014/chartex" xmlns:cx1="http://schemas.microsoft.com/office/drawing/2015/9/8/chartex" xmlns:cx2="http://schemas.microsoft.com/office/drawing/2015/10/21/chartex" xmlns:cx3="http://schemas.microsoft.com/office/drawing/2016/5/9/chartex" xmlns:cx4="http://schemas.microsoft.com/office/drawing/2016/5/10/chartex" xmlns:cx5="http://schemas.microsoft.com/office/drawing/2016/5/11/chartex" xmlns:cx6="http://schemas.microsoft.com/office/drawing/2016/5/12/chartex" xmlns:cx7="http://schemas.microsoft.com/office/drawing/2016/5/13/chartex" xmlns:cx8="http://schemas.microsoft.com/office/drawing/2016/5/14/chartex" xmlns:mc="http://schemas.openxmlformats.org/markup-compatibility/2006" xmlns:aink="http://schemas.microsoft.com/office/drawing/2016/ink" xmlns:am3d="http://schemas.microsoft.com/office/drawing/2017/model3d" xmlns:o="urn:schemas-microsoft-com:office:office" xmlns:oel="http://schemas.microsoft.com/office/2019/extlst" xmlns:r="http://schemas.openxmlformats.org/officeDocument/2006/relationships" xmlns:m="http://schemas.openxmlformats.org/officeDocument/2006/math" xmlns:v="urn:schemas-microsoft-com:vml" xmlns:wp14="http://schemas.microsoft.com/office/word/2010/wordprocessingDrawing" xmlns:wp="http://schemas.openxmlformats.org/drawingml/2006/wordprocessingDrawing" xmlns:w10="urn:schemas-microsoft-com:office:word" xmlns:w="http://schemas.openxmlformats.org/wordprocessingml/2006/main" xmlns:w14="http://schemas.microsoft.com/office/word/2010/wordml" xmlns:w15="http://schemas.microsoft.com/office/word/2012/wordml" xmlns:w16cex="http://schemas.microsoft.com/office/word/2018/wordml/cex" xmlns:w16cid="http://schemas.microsoft.com/office/word/2016/wordml/cid" xmlns:w16="http://schemas.microsoft.com/office/word/2018/wordml" xmlns:w16du="http://schemas.microsoft.com/office/word/2023/wordml/word16du" xmlns:w16sdtdh="http://schemas.microsoft.com/office/word/2020/wordml/sdtdatahash" xmlns:w16se="http://schemas.microsoft.com/office/word/2015/wordml/symex" xmlns:wpg="http://schemas.microsoft.com/office/word/2010/wordprocessingGroup" xmlns:wpi="http://schemas.microsoft.com/office/word/2010/wordprocessingInk" xmlns:wne="http://schemas.microsoft.com/office/word/2006/wordml" xmlns:wps="http://schemas.microsoft.com/office/word/2010/wordprocessingShape" mc:Ignorable="w14 w15 w16se w16cid w16 w16cex w16sdtdh w16du wp14">
   <w:abstractNum w:abstractNumId="0" w15:restartNumberingAfterBreak="0">
     <w:nsid w:val="048D49A3"/>
     <w:multiLevelType w:val="hybridMultilevel"/>
@@ -8508,31 +8563,31 @@
       </w:rPr>
     </w:lvl>
   </w:abstractNum>
-  <w:num w:numId="1">
+  <w:num w:numId="1" w16cid:durableId="919221209">
     <w:abstractNumId w:val="5"/>
   </w:num>
-  <w:num w:numId="2">
+  <w:num w:numId="2" w16cid:durableId="33428473">
     <w:abstractNumId w:val="2"/>
   </w:num>
-  <w:num w:numId="3">
+  <w:num w:numId="3" w16cid:durableId="373238580">
     <w:abstractNumId w:val="8"/>
   </w:num>
-  <w:num w:numId="4">
+  <w:num w:numId="4" w16cid:durableId="290089175">
     <w:abstractNumId w:val="4"/>
   </w:num>
-  <w:num w:numId="5">
+  <w:num w:numId="5" w16cid:durableId="1045761598">
     <w:abstractNumId w:val="6"/>
   </w:num>
-  <w:num w:numId="6">
+  <w:num w:numId="6" w16cid:durableId="28724915">
     <w:abstractNumId w:val="0"/>
   </w:num>
-  <w:num w:numId="7">
+  <w:num w:numId="7" w16cid:durableId="608437327">
     <w:abstractNumId w:val="3"/>
   </w:num>
-  <w:num w:numId="8">
+  <w:num w:numId="8" w16cid:durableId="1391420406">
     <w:abstractNumId w:val="1"/>
   </w:num>
-  <w:num w:numId="9">
+  <w:num w:numId="9" w16cid:durableId="181667818">
     <w:abstractNumId w:val="7"/>
   </w:num>
   <w:numIdMacAtCleanup w:val="9"/>
@@ -8540,7 +8595,7 @@
 </file>
 
 <file path=word/styles.xml><?xml version="1.0" encoding="utf-8"?>
-<w:styles xmlns:mc="http://schemas.openxmlformats.org/markup-compatibility/2006" xmlns:r="http://schemas.openxmlformats.org/officeDocument/2006/relationships" xmlns:w="http://schemas.openxmlformats.org/wordprocessingml/2006/main" xmlns:w14="http://schemas.microsoft.com/office/word/2010/wordml" xmlns:w15="http://schemas.microsoft.com/office/word/2012/wordml" xmlns:w16cex="http://schemas.microsoft.com/office/word/2018/wordml/cex" xmlns:w16cid="http://schemas.microsoft.com/office/word/2016/wordml/cid" xmlns:w16="http://schemas.microsoft.com/office/word/2018/wordml" xmlns:w16sdtdh="http://schemas.microsoft.com/office/word/2020/wordml/sdtdatahash" xmlns:w16se="http://schemas.microsoft.com/office/word/2015/wordml/symex" mc:Ignorable="w14 w15 w16se w16cid w16 w16cex w16sdtdh">
+<w:styles xmlns:mc="http://schemas.openxmlformats.org/markup-compatibility/2006" xmlns:r="http://schemas.openxmlformats.org/officeDocument/2006/relationships" xmlns:w="http://schemas.openxmlformats.org/wordprocessingml/2006/main" xmlns:w14="http://schemas.microsoft.com/office/word/2010/wordml" xmlns:w15="http://schemas.microsoft.com/office/word/2012/wordml" xmlns:w16cex="http://schemas.microsoft.com/office/word/2018/wordml/cex" xmlns:w16cid="http://schemas.microsoft.com/office/word/2016/wordml/cid" xmlns:w16="http://schemas.microsoft.com/office/word/2018/wordml" xmlns:w16du="http://schemas.microsoft.com/office/word/2023/wordml/word16du" xmlns:w16sdtdh="http://schemas.microsoft.com/office/word/2020/wordml/sdtdatahash" xmlns:w16se="http://schemas.microsoft.com/office/word/2015/wordml/symex" mc:Ignorable="w14 w15 w16se w16cid w16 w16cex w16sdtdh w16du">
   <w:docDefaults>
     <w:rPrDefault>
       <w:rPr>

</xml_diff>